<commit_message>
edits to apache documents
</commit_message>
<xml_diff>
--- a/apache/hbase/Apache hBase.docx
+++ b/apache/hbase/Apache hBase.docx
@@ -47,7 +47,16 @@
           <w:sz w:val="24"/>
           <w:szCs w:val="18"/>
         </w:rPr>
-        <w:t>hBase</w:t>
+        <w:t>H</w:t>
+      </w:r>
+      <w:r>
+        <w:rPr>
+          <w:rFonts w:ascii="Arial" w:eastAsia="Times New Roman" w:hAnsi="Arial" w:cs="Arial"/>
+          <w:color w:val="333333"/>
+          <w:sz w:val="24"/>
+          <w:szCs w:val="18"/>
+        </w:rPr>
+        <w:t>Base</w:t>
       </w:r>
       <w:proofErr w:type="spellEnd"/>
     </w:p>
@@ -155,8 +164,6 @@
           <w:szCs w:val="18"/>
         </w:rPr>
       </w:pPr>
-      <w:bookmarkStart w:id="0" w:name="_GoBack"/>
-      <w:bookmarkEnd w:id="0"/>
     </w:p>
     <w:p>
       <w:pPr>
@@ -215,7 +222,31 @@
         <w:rPr>
           <w:rFonts w:ascii="Times New Roman" w:hAnsi="Times New Roman" w:cs="Times New Roman"/>
         </w:rPr>
-        <w:t xml:space="preserve"> database [1], a part of the Apache Big Data Stack that serves as a scalable database capable of managing and organizing petabyte size data sets [2]. In retrospect these data sets form an enormous system of tables, which provide storage space and meet head-on the challenges associated with Big Data.</w:t>
+        <w:t xml:space="preserve"> database [1], a part of the Apache Big Data Stack that serves as a scalable database capable of managing and organizing petabyte size data sets [2]. </w:t>
+      </w:r>
+      <w:r>
+        <w:rPr>
+          <w:rFonts w:ascii="Times New Roman" w:hAnsi="Times New Roman" w:cs="Times New Roman"/>
+        </w:rPr>
+        <w:t>T</w:t>
+      </w:r>
+      <w:r>
+        <w:rPr>
+          <w:rFonts w:ascii="Times New Roman" w:hAnsi="Times New Roman" w:cs="Times New Roman"/>
+        </w:rPr>
+        <w:t>hese data sets form an enormous system of tables,</w:t>
+      </w:r>
+      <w:r>
+        <w:rPr>
+          <w:rFonts w:ascii="Times New Roman" w:hAnsi="Times New Roman" w:cs="Times New Roman"/>
+        </w:rPr>
+        <w:t xml:space="preserve"> billions of rows by millions of columns,</w:t>
+      </w:r>
+      <w:r>
+        <w:rPr>
+          <w:rFonts w:ascii="Times New Roman" w:hAnsi="Times New Roman" w:cs="Times New Roman"/>
+        </w:rPr>
+        <w:t xml:space="preserve"> which provide storage space and meet head-on the challenges associated with Big Data.</w:t>
       </w:r>
     </w:p>
     <w:p>
@@ -224,6 +255,70 @@
           <w:rFonts w:ascii="Times New Roman" w:hAnsi="Times New Roman" w:cs="Times New Roman"/>
         </w:rPr>
       </w:pPr>
+      <w:r>
+        <w:rPr>
+          <w:rFonts w:ascii="Times New Roman" w:hAnsi="Times New Roman" w:cs="Times New Roman"/>
+        </w:rPr>
+        <w:t xml:space="preserve">Features presented in the Big Table paper which have been implemented in HBASE include in-memory operation and the application of Bloom filters to columns.  </w:t>
+      </w:r>
+      <w:proofErr w:type="spellStart"/>
+      <w:r>
+        <w:rPr>
+          <w:rFonts w:ascii="Times New Roman" w:hAnsi="Times New Roman" w:cs="Times New Roman"/>
+        </w:rPr>
+        <w:t>HBase</w:t>
+      </w:r>
+      <w:proofErr w:type="spellEnd"/>
+      <w:r>
+        <w:rPr>
+          <w:rFonts w:ascii="Times New Roman" w:hAnsi="Times New Roman" w:cs="Times New Roman"/>
+        </w:rPr>
+        <w:t xml:space="preserve"> can be accessed through a number of APIs, including Java, REST, Avro or Thrift.</w:t>
+      </w:r>
+    </w:p>
+    <w:p>
+      <w:pPr>
+        <w:rPr>
+          <w:rFonts w:ascii="Times New Roman" w:hAnsi="Times New Roman" w:cs="Times New Roman"/>
+        </w:rPr>
+      </w:pPr>
+      <w:proofErr w:type="spellStart"/>
+      <w:r>
+        <w:rPr>
+          <w:rFonts w:ascii="Times New Roman" w:hAnsi="Times New Roman" w:cs="Times New Roman"/>
+        </w:rPr>
+        <w:t>HBase</w:t>
+      </w:r>
+      <w:proofErr w:type="spellEnd"/>
+      <w:r>
+        <w:rPr>
+          <w:rFonts w:ascii="Times New Roman" w:hAnsi="Times New Roman" w:cs="Times New Roman"/>
+        </w:rPr>
+        <w:t xml:space="preserve"> originated with a company called </w:t>
+      </w:r>
+      <w:proofErr w:type="spellStart"/>
+      <w:r>
+        <w:rPr>
+          <w:rFonts w:ascii="Times New Roman" w:hAnsi="Times New Roman" w:cs="Times New Roman"/>
+        </w:rPr>
+        <w:t>Powerset</w:t>
+      </w:r>
+      <w:proofErr w:type="spellEnd"/>
+      <w:r>
+        <w:rPr>
+          <w:rFonts w:ascii="Times New Roman" w:hAnsi="Times New Roman" w:cs="Times New Roman"/>
+        </w:rPr>
+        <w:t xml:space="preserve">, which was developing natural language search engines.  As an Apache project, it began as a subproject of Hadoop and became a top-level project in 2010. </w:t>
+      </w:r>
+    </w:p>
+    <w:p>
+      <w:pPr>
+        <w:rPr>
+          <w:rFonts w:ascii="Times New Roman" w:hAnsi="Times New Roman" w:cs="Times New Roman"/>
+        </w:rPr>
+      </w:pPr>
+      <w:bookmarkStart w:id="0" w:name="_GoBack"/>
+      <w:bookmarkEnd w:id="0"/>
     </w:p>
     <w:p>
       <w:pPr>

</xml_diff>